<commit_message>
Actualitzant noms membre equip sobre document HCM
</commit_message>
<xml_diff>
--- a/HCM_FlexyGo.docx
+++ b/HCM_FlexyGo.docx
@@ -370,7 +370,7 @@
                                     <w:sz w:val="28"/>
                                     <w:szCs w:val="28"/>
                                   </w:rPr>
-                                  <w:t>BRIAN AARON SALGUERO ESTRELLA, DAVID ROCA TAUSTE, JACOBO CURRÁS SÁNCHEZ Y AL</w:t>
+                                  <w:t>BRIAN AARON SALGUERO ESTRELLA, DAVID ROCA TAUSTE, JACOBO CURR</w:t>
                                 </w:r>
                                 <w:r>
                                   <w:rPr>
@@ -380,7 +380,7 @@
                                     <w:sz w:val="28"/>
                                     <w:szCs w:val="28"/>
                                   </w:rPr>
-                                  <w:t>z</w:t>
+                                  <w:t>A</w:t>
                                 </w:r>
                                 <w:r>
                                   <w:rPr>
@@ -390,7 +390,7 @@
                                     <w:sz w:val="28"/>
                                     <w:szCs w:val="28"/>
                                   </w:rPr>
-                                  <w:t>BERTO VILLEGAS CHAPARRO</w:t>
+                                  <w:t>S SÁNCHEZ Y ALBERTO VILLEGAS CHAPARRO</w:t>
                                 </w:r>
                               </w:p>
                               <w:p>
@@ -543,7 +543,7 @@
                               <w:sz w:val="28"/>
                               <w:szCs w:val="28"/>
                             </w:rPr>
-                            <w:t>BRIAN AARON SALGUERO ESTRELLA, DAVID ROCA TAUSTE, JACOBO CURRÁS SÁNCHEZ Y AL</w:t>
+                            <w:t>BRIAN AARON SALGUERO ESTRELLA, DAVID ROCA TAUSTE, JACOBO CURR</w:t>
                           </w:r>
                           <w:r>
                             <w:rPr>
@@ -553,7 +553,7 @@
                               <w:sz w:val="28"/>
                               <w:szCs w:val="28"/>
                             </w:rPr>
-                            <w:t>z</w:t>
+                            <w:t>A</w:t>
                           </w:r>
                           <w:r>
                             <w:rPr>
@@ -563,7 +563,7 @@
                               <w:sz w:val="28"/>
                               <w:szCs w:val="28"/>
                             </w:rPr>
-                            <w:t>BERTO VILLEGAS CHAPARRO</w:t>
+                            <w:t>S SÁNCHEZ Y ALBERTO VILLEGAS CHAPARRO</w:t>
                           </w:r>
                         </w:p>
                         <w:p>

</xml_diff>